<commit_message>
feat: Adicionar suporte a hiperlinks dos documentos
- Script de conversão agora preserva links dos arquivos .docx
- ContentRenderer renderiza links com estilo moderno
- Links em parágrafos, alertas e listas mantidos
- CSS atualizado com estilos para links
- Tamanho do database.json: 409 KB (com HTML preservado)
</commit_message>
<xml_diff>
--- a/docs/Remoção.docx
+++ b/docs/Remoção.docx
@@ -1,6 +1,6 @@
 
 <file path=word/document.xml><?xml version="1.0" encoding="utf-8"?>
-<w:document xmlns:wpc="http://schemas.microsoft.com/office/word/2010/wordprocessingCanvas" xmlns:cx="http://schemas.microsoft.com/office/drawing/2014/chartex" xmlns:cx1="http://schemas.microsoft.com/office/drawing/2015/9/8/chartex" xmlns:cx2="http://schemas.microsoft.com/office/drawing/2015/10/21/chartex" xmlns:cx3="http://schemas.microsoft.com/office/drawing/2016/5/9/chartex" xmlns:cx4="http://schemas.microsoft.com/office/drawing/2016/5/10/chartex" xmlns:cx5="http://schemas.microsoft.com/office/drawing/2016/5/11/chartex" xmlns:cx6="http://schemas.microsoft.com/office/drawing/2016/5/12/chartex" xmlns:cx7="http://schemas.microsoft.com/office/drawing/2016/5/13/chartex" xmlns:cx8="http://schemas.microsoft.com/office/drawing/2016/5/14/chartex" xmlns:mc="http://schemas.openxmlformats.org/markup-compatibility/2006" xmlns:aink="http://schemas.microsoft.com/office/drawing/2016/ink" xmlns:am3d="http://schemas.microsoft.com/office/drawing/2017/model3d" xmlns:o="urn:schemas-microsoft-com:office:office" xmlns:r="http://schemas.openxmlformats.org/officeDocument/2006/relationships" xmlns:m="http://schemas.openxmlformats.org/officeDocument/2006/math" xmlns:v="urn:schemas-microsoft-com:vml" xmlns:wp14="http://schemas.microsoft.com/office/word/2010/wordprocessingDrawing" xmlns:wp="http://schemas.openxmlformats.org/drawingml/2006/wordprocessingDrawing" xmlns:w10="urn:schemas-microsoft-com:office:word" xmlns:w="http://schemas.openxmlformats.org/wordprocessingml/2006/main" xmlns:w14="http://schemas.microsoft.com/office/word/2010/wordml" xmlns:w15="http://schemas.microsoft.com/office/word/2012/wordml" xmlns:w16cid="http://schemas.microsoft.com/office/word/2016/wordml/cid" xmlns:w16se="http://schemas.microsoft.com/office/word/2015/wordml/symex" xmlns:wpg="http://schemas.microsoft.com/office/word/2010/wordprocessingGroup" xmlns:wpi="http://schemas.microsoft.com/office/word/2010/wordprocessingInk" xmlns:wne="http://schemas.microsoft.com/office/word/2006/wordml" xmlns:wps="http://schemas.microsoft.com/office/word/2010/wordprocessingShape" mc:Ignorable="w14 w15 w16se w16cid wp14">
+<w:document xmlns:wpc="http://schemas.microsoft.com/office/word/2010/wordprocessingCanvas" xmlns:cx="http://schemas.microsoft.com/office/drawing/2014/chartex" xmlns:cx1="http://schemas.microsoft.com/office/drawing/2015/9/8/chartex" xmlns:cx2="http://schemas.microsoft.com/office/drawing/2015/10/21/chartex" xmlns:cx3="http://schemas.microsoft.com/office/drawing/2016/5/9/chartex" xmlns:cx4="http://schemas.microsoft.com/office/drawing/2016/5/10/chartex" xmlns:cx5="http://schemas.microsoft.com/office/drawing/2016/5/11/chartex" xmlns:cx6="http://schemas.microsoft.com/office/drawing/2016/5/12/chartex" xmlns:cx7="http://schemas.microsoft.com/office/drawing/2016/5/13/chartex" xmlns:cx8="http://schemas.microsoft.com/office/drawing/2016/5/14/chartex" xmlns:mc="http://schemas.openxmlformats.org/markup-compatibility/2006" xmlns:aink="http://schemas.microsoft.com/office/drawing/2016/ink" xmlns:am3d="http://schemas.microsoft.com/office/drawing/2017/model3d" xmlns:o="urn:schemas-microsoft-com:office:office" xmlns:oel="http://schemas.microsoft.com/office/2019/extlst" xmlns:r="http://schemas.openxmlformats.org/officeDocument/2006/relationships" xmlns:m="http://schemas.openxmlformats.org/officeDocument/2006/math" xmlns:v="urn:schemas-microsoft-com:vml" xmlns:wp14="http://schemas.microsoft.com/office/word/2010/wordprocessingDrawing" xmlns:wp="http://schemas.openxmlformats.org/drawingml/2006/wordprocessingDrawing" xmlns:w10="urn:schemas-microsoft-com:office:word" xmlns:w="http://schemas.openxmlformats.org/wordprocessingml/2006/main" xmlns:w14="http://schemas.microsoft.com/office/word/2010/wordml" xmlns:w15="http://schemas.microsoft.com/office/word/2012/wordml" xmlns:w16cex="http://schemas.microsoft.com/office/word/2018/wordml/cex" xmlns:w16cid="http://schemas.microsoft.com/office/word/2016/wordml/cid" xmlns:w16="http://schemas.microsoft.com/office/word/2018/wordml" xmlns:w16du="http://schemas.microsoft.com/office/word/2023/wordml/word16du" xmlns:w16sdtdh="http://schemas.microsoft.com/office/word/2020/wordml/sdtdatahash" xmlns:w16sdtfl="http://schemas.microsoft.com/office/word/2024/wordml/sdtformatlock" xmlns:w16se="http://schemas.microsoft.com/office/word/2015/wordml/symex" xmlns:wpg="http://schemas.microsoft.com/office/word/2010/wordprocessingGroup" xmlns:wpi="http://schemas.microsoft.com/office/word/2010/wordprocessingInk" xmlns:wne="http://schemas.microsoft.com/office/word/2006/wordml" xmlns:wps="http://schemas.microsoft.com/office/word/2010/wordprocessingShape" mc:Ignorable="w14 w15 w16se w16cid w16 w16cex w16sdtdh w16sdtfl w16du wp14">
   <w:body>
     <w:p>
       <w:pPr>
@@ -8,27 +8,6 @@
       </w:pPr>
       <w:r>
         <w:t>Remoção</w:t>
-      </w:r>
-    </w:p>
-    <w:p>
-      <w:pPr>
-        <w:ind w:left="720"/>
-      </w:pPr>
-      <w:proofErr w:type="spellStart"/>
-      <w:r>
-        <w:t>Read</w:t>
-      </w:r>
-      <w:proofErr w:type="spellEnd"/>
-      <w:r>
-        <w:t xml:space="preserve"> Time: 1 min </w:t>
-      </w:r>
-    </w:p>
-    <w:p>
-      <w:pPr>
-        <w:ind w:left="720"/>
-      </w:pPr>
-      <w:r>
-        <w:t xml:space="preserve">Publicado: 30 de junho de 2025 </w:t>
       </w:r>
     </w:p>
     <w:p>
@@ -73,21 +52,6 @@
     </w:p>
     <w:p>
       <w:pPr>
-        <w:pStyle w:val="NormalWeb"/>
-      </w:pPr>
-      <w:hyperlink r:id="rId6" w:anchor="topo" w:tgtFrame="_self" w:history="1">
-        <w:r>
-          <w:rPr>
-            <w:rStyle w:val="Hyperlink"/>
-            <w:b/>
-            <w:bCs/>
-          </w:rPr>
-          <w:t> </w:t>
-        </w:r>
-      </w:hyperlink>
-    </w:p>
-    <w:p>
-      <w:pPr>
         <w:pStyle w:val="Ttulo5"/>
       </w:pPr>
       <w:r>
@@ -106,6 +70,142 @@
       </w:r>
       <w:r>
         <w:t>art. 36, parágrafo único, inciso I, da Lei nº 8112/1990 e Instrução Normativa INPI nº 39/2013. Nota técnica nº09 CGRH/DILEG: </w:t>
+      </w:r>
+      <w:hyperlink r:id="rId6" w:tgtFrame="_self" w:tooltip="Nota técnica 09 CGRH/DILEG" w:history="1">
+        <w:r>
+          <w:rPr>
+            <w:rStyle w:val="Hyperlink"/>
+          </w:rPr>
+          <w:t>https://inpidrive.inpi.gov.br/index.php/s/wx88JCbfRyJeBOm</w:t>
+        </w:r>
+      </w:hyperlink>
+      <w:r>
+        <w:t> </w:t>
+      </w:r>
+    </w:p>
+    <w:p>
+      <w:pPr>
+        <w:pStyle w:val="NormalWeb"/>
+      </w:pPr>
+      <w:r>
+        <w:rPr>
+          <w:rStyle w:val="Forte"/>
+        </w:rPr>
+        <w:t>Público alvo</w:t>
+      </w:r>
+      <w:r>
+        <w:t>: chefias imediatas ou mediatas da unidade de origem ou de destino do servidor.</w:t>
+      </w:r>
+    </w:p>
+    <w:p>
+      <w:pPr>
+        <w:pStyle w:val="NormalWeb"/>
+      </w:pPr>
+      <w:r>
+        <w:rPr>
+          <w:rStyle w:val="Forte"/>
+        </w:rPr>
+        <w:t>Documentos necessários</w:t>
+      </w:r>
+      <w:r>
+        <w:t>: documento do SEI denominado “Requerimento de Remoção a Pedido da Unidade”.</w:t>
+      </w:r>
+    </w:p>
+    <w:p>
+      <w:pPr>
+        <w:pStyle w:val="NormalWeb"/>
+      </w:pPr>
+      <w:r>
+        <w:rPr>
+          <w:rStyle w:val="Forte"/>
+        </w:rPr>
+        <w:t>Como requerer: </w:t>
+      </w:r>
+      <w:r>
+        <w:t>a unidade de origem ou de destino requerente deverá abrir processo no SEI, inserir o </w:t>
+      </w:r>
+      <w:r>
+        <w:rPr>
+          <w:rStyle w:val="Forte"/>
+        </w:rPr>
+        <w:t>formulário do SEI</w:t>
+      </w:r>
+      <w:r>
+        <w:t> acima denominado, que deverá conter:</w:t>
+      </w:r>
+    </w:p>
+    <w:p>
+      <w:pPr>
+        <w:numPr>
+          <w:ilvl w:val="0"/>
+          <w:numId w:val="1"/>
+        </w:numPr>
+        <w:spacing w:before="100" w:beforeAutospacing="1" w:after="100" w:afterAutospacing="1" w:line="240" w:lineRule="auto"/>
+      </w:pPr>
+      <w:r>
+        <w:t>Assinatura dos gestores imediato e mediato da unidade requerente da remoção (unidade de origem ou de destino do servidor);</w:t>
+      </w:r>
+    </w:p>
+    <w:p>
+      <w:pPr>
+        <w:numPr>
+          <w:ilvl w:val="0"/>
+          <w:numId w:val="1"/>
+        </w:numPr>
+        <w:spacing w:before="100" w:beforeAutospacing="1" w:after="100" w:afterAutospacing="1" w:line="240" w:lineRule="auto"/>
+      </w:pPr>
+      <w:r>
+        <w:t>Assinatura do dirigente máximo da unidade requerente da remoção; e</w:t>
+      </w:r>
+    </w:p>
+    <w:p>
+      <w:pPr>
+        <w:numPr>
+          <w:ilvl w:val="0"/>
+          <w:numId w:val="1"/>
+        </w:numPr>
+        <w:spacing w:before="100" w:beforeAutospacing="1" w:after="100" w:afterAutospacing="1" w:line="240" w:lineRule="auto"/>
+      </w:pPr>
+      <w:r>
+        <w:t>Ciência e assinatura do servidor em questão.</w:t>
+      </w:r>
+    </w:p>
+    <w:p>
+      <w:pPr>
+        <w:pStyle w:val="NormalWeb"/>
+      </w:pPr>
+      <w:r>
+        <w:t>Procedimento:</w:t>
+      </w:r>
+    </w:p>
+    <w:p>
+      <w:pPr>
+        <w:pStyle w:val="NormalWeb"/>
+      </w:pPr>
+      <w:r>
+        <w:t>Após preenchimento e assinaturas, enviar os autos ao Serviço de Carreira e Desempenho (SECAD).</w:t>
+      </w:r>
+    </w:p>
+    <w:p>
+      <w:pPr>
+        <w:pStyle w:val="Ttulo5"/>
+      </w:pPr>
+      <w:r>
+        <w:t>Remoção por processo seletivo</w:t>
+      </w:r>
+    </w:p>
+    <w:p>
+      <w:pPr>
+        <w:pStyle w:val="NormalWeb"/>
+      </w:pPr>
+      <w:r>
+        <w:rPr>
+          <w:rStyle w:val="Forte"/>
+        </w:rPr>
+        <w:t xml:space="preserve">Previsão legal: </w:t>
+      </w:r>
+      <w:r>
+        <w:t>art. 36, parágrafo único, inciso III, alínea “c”, da Lei nº 8112/1990 e Instrução Normativa INPI nº 39/2013. Nota técnica nº09 CGRH/DILEG: </w:t>
       </w:r>
       <w:hyperlink r:id="rId7" w:tgtFrame="_self" w:tooltip="Nota técnica 09 CGRH/DILEG" w:history="1">
         <w:r>
@@ -127,10 +227,10 @@
         <w:rPr>
           <w:rStyle w:val="Forte"/>
         </w:rPr>
-        <w:t>Público alvo</w:t>
-      </w:r>
-      <w:r>
-        <w:t>: chefias imediatas ou mediatas da unidade de origem ou de destino do servidor.</w:t>
+        <w:t>Público-alvo</w:t>
+      </w:r>
+      <w:r>
+        <w:t>: Diretores ou o Presidente do INPI Unidades do INPI interessadas em realizar processo seletivo interno</w:t>
       </w:r>
     </w:p>
     <w:p>
@@ -144,162 +244,9 @@
         <w:t>Documentos necessários</w:t>
       </w:r>
       <w:r>
-        <w:t>: documento do SEI denominado “Requerimento de Remoção a Pedido da Unidade”.</w:t>
-      </w:r>
-    </w:p>
-    <w:p>
-      <w:pPr>
-        <w:pStyle w:val="NormalWeb"/>
-      </w:pPr>
-      <w:r>
-        <w:rPr>
-          <w:rStyle w:val="Forte"/>
-        </w:rPr>
-        <w:t>Como requerer: </w:t>
-      </w:r>
-      <w:r>
-        <w:t xml:space="preserve">a unidade de origem ou de destino requerente deverá abrir processo </w:t>
-      </w:r>
-      <w:proofErr w:type="spellStart"/>
-      <w:r>
-        <w:t>no</w:t>
-      </w:r>
-      <w:proofErr w:type="spellEnd"/>
-      <w:r>
-        <w:t xml:space="preserve"> SEI, inserir o </w:t>
-      </w:r>
-      <w:r>
-        <w:rPr>
-          <w:rStyle w:val="Forte"/>
-        </w:rPr>
-        <w:t>formulário do SEI</w:t>
-      </w:r>
-      <w:r>
-        <w:t> acima denominado, que deverá conter:</w:t>
-      </w:r>
-    </w:p>
-    <w:p>
-      <w:pPr>
-        <w:numPr>
-          <w:ilvl w:val="0"/>
-          <w:numId w:val="1"/>
-        </w:numPr>
-        <w:spacing w:before="100" w:beforeAutospacing="1" w:after="100" w:afterAutospacing="1" w:line="240" w:lineRule="auto"/>
-      </w:pPr>
-      <w:r>
-        <w:t>Assinatura dos gestores imediato e mediato da unidade requerente da remoção (unidade de origem ou de destino do servidor);</w:t>
-      </w:r>
-    </w:p>
-    <w:p>
-      <w:pPr>
-        <w:numPr>
-          <w:ilvl w:val="0"/>
-          <w:numId w:val="1"/>
-        </w:numPr>
-        <w:spacing w:before="100" w:beforeAutospacing="1" w:after="100" w:afterAutospacing="1" w:line="240" w:lineRule="auto"/>
-      </w:pPr>
-      <w:r>
-        <w:t>Assinatura do dirigente máximo da unidade requerente da remoção; e</w:t>
-      </w:r>
-    </w:p>
-    <w:p>
-      <w:pPr>
-        <w:numPr>
-          <w:ilvl w:val="0"/>
-          <w:numId w:val="1"/>
-        </w:numPr>
-        <w:spacing w:before="100" w:beforeAutospacing="1" w:after="100" w:afterAutospacing="1" w:line="240" w:lineRule="auto"/>
-      </w:pPr>
-      <w:r>
-        <w:t>Ciência e assinatura do servidor em questão.</w:t>
-      </w:r>
-    </w:p>
-    <w:p>
-      <w:pPr>
-        <w:pStyle w:val="NormalWeb"/>
-      </w:pPr>
-      <w:r>
-        <w:t>Procedimento:</w:t>
-      </w:r>
-    </w:p>
-    <w:p>
-      <w:pPr>
-        <w:pStyle w:val="NormalWeb"/>
-      </w:pPr>
-      <w:r>
-        <w:t>Após preenchimento e assinaturas, enviar os autos ao Serviço de Carreira e Desempenho (SECAD).</w:t>
-      </w:r>
-    </w:p>
-    <w:p>
-      <w:pPr>
-        <w:pStyle w:val="NormalWeb"/>
-      </w:pPr>
-      <w:r>
-        <w:t> </w:t>
-      </w:r>
-    </w:p>
-    <w:p>
-      <w:pPr>
-        <w:pStyle w:val="Ttulo5"/>
-      </w:pPr>
-      <w:r>
-        <w:t>Remoção por processo seletivo</w:t>
-      </w:r>
-    </w:p>
-    <w:p>
-      <w:pPr>
-        <w:pStyle w:val="NormalWeb"/>
-      </w:pPr>
-      <w:r>
-        <w:rPr>
-          <w:rStyle w:val="Forte"/>
-        </w:rPr>
-        <w:t xml:space="preserve">Previsão legal: </w:t>
-      </w:r>
-      <w:r>
-        <w:t>art. 36, parágrafo único, inciso III, alínea “c”, da Lei nº 8112/1990 e Instrução Normativa INPI nº 39/2013. Nota técnica nº09 CGRH/DILEG: </w:t>
-      </w:r>
-      <w:hyperlink r:id="rId8" w:tgtFrame="_self" w:tooltip="Nota técnica 09 CGRH/DILEG" w:history="1">
-        <w:r>
-          <w:rPr>
-            <w:rStyle w:val="Hyperlink"/>
-          </w:rPr>
-          <w:t>https://inpidrive.inpi.gov.br/index.php/s/wx88JCbfRyJeBOm</w:t>
-        </w:r>
-      </w:hyperlink>
-      <w:r>
-        <w:t> </w:t>
-      </w:r>
-    </w:p>
-    <w:p>
-      <w:pPr>
-        <w:pStyle w:val="NormalWeb"/>
-      </w:pPr>
-      <w:r>
-        <w:rPr>
-          <w:rStyle w:val="Forte"/>
-        </w:rPr>
-        <w:lastRenderedPageBreak/>
-        <w:t>Público-alvo</w:t>
-      </w:r>
-      <w:r>
-        <w:t>: Diretores ou o Presidente do INPI Unidades do INPI interessadas em realizar processo seletivo interno</w:t>
-      </w:r>
-    </w:p>
-    <w:p>
-      <w:pPr>
-        <w:pStyle w:val="NormalWeb"/>
-      </w:pPr>
-      <w:r>
-        <w:rPr>
-          <w:rStyle w:val="Forte"/>
-        </w:rPr>
-        <w:t>Documentos necessários</w:t>
-      </w:r>
-      <w:r>
         <w:t xml:space="preserve">: requerimento de Preenchimento de Vaga (clique </w:t>
       </w:r>
-      <w:hyperlink r:id="rId9" w:tgtFrame="_blank" w:history="1">
+      <w:hyperlink r:id="rId8" w:tgtFrame="_blank" w:history="1">
         <w:r>
           <w:rPr>
             <w:rStyle w:val="Hyperlink"/>
@@ -322,21 +269,14 @@
         <w:t>Como requerer</w:t>
       </w:r>
       <w:r>
-        <w:t xml:space="preserve">: deverá ser aberto processo </w:t>
-      </w:r>
-      <w:proofErr w:type="spellStart"/>
-      <w:r>
-        <w:t>no</w:t>
-      </w:r>
-      <w:proofErr w:type="spellEnd"/>
-      <w:r>
-        <w:t xml:space="preserve"> SEI pela unidade requerente do processo seletivo, remetido à aprovação do dirigente máximo da unidade e, após, enviado ao SECAD para orientações acerca da elaboração do edital de seleção e acompanhamento de todo o processo.</w:t>
-      </w:r>
-    </w:p>
-    <w:p>
-      <w:bookmarkStart w:id="0" w:name="_GoBack"/>
-      <w:bookmarkEnd w:id="0"/>
-    </w:p>
+        <w:t xml:space="preserve">: deverá ser aberto processo no SEI pela unidade requerente do processo seletivo, remetido à aprovação do dirigente máximo da unidade e, após, </w:t>
+      </w:r>
+      <w:r>
+        <w:lastRenderedPageBreak/>
+        <w:t>enviado ao SECAD para orientações acerca da elaboração do edital de seleção e acompanhamento de todo o processo.</w:t>
+      </w:r>
+    </w:p>
+    <w:p/>
     <w:sectPr>
       <w:pgSz w:w="11906" w:h="16838"/>
       <w:pgMar w:top="1417" w:right="1701" w:bottom="1417" w:left="1701" w:header="708" w:footer="708" w:gutter="0"/>
@@ -348,7 +288,7 @@
 </file>
 
 <file path=word/numbering.xml><?xml version="1.0" encoding="utf-8"?>
-<w:numbering xmlns:wpc="http://schemas.microsoft.com/office/word/2010/wordprocessingCanvas" xmlns:cx="http://schemas.microsoft.com/office/drawing/2014/chartex" xmlns:cx1="http://schemas.microsoft.com/office/drawing/2015/9/8/chartex" xmlns:cx2="http://schemas.microsoft.com/office/drawing/2015/10/21/chartex" xmlns:cx3="http://schemas.microsoft.com/office/drawing/2016/5/9/chartex" xmlns:cx4="http://schemas.microsoft.com/office/drawing/2016/5/10/chartex" xmlns:cx5="http://schemas.microsoft.com/office/drawing/2016/5/11/chartex" xmlns:cx6="http://schemas.microsoft.com/office/drawing/2016/5/12/chartex" xmlns:cx7="http://schemas.microsoft.com/office/drawing/2016/5/13/chartex" xmlns:cx8="http://schemas.microsoft.com/office/drawing/2016/5/14/chartex" xmlns:mc="http://schemas.openxmlformats.org/markup-compatibility/2006" xmlns:aink="http://schemas.microsoft.com/office/drawing/2016/ink" xmlns:am3d="http://schemas.microsoft.com/office/drawing/2017/model3d" xmlns:o="urn:schemas-microsoft-com:office:office" xmlns:r="http://schemas.openxmlformats.org/officeDocument/2006/relationships" xmlns:m="http://schemas.openxmlformats.org/officeDocument/2006/math" xmlns:v="urn:schemas-microsoft-com:vml" xmlns:wp14="http://schemas.microsoft.com/office/word/2010/wordprocessingDrawing" xmlns:wp="http://schemas.openxmlformats.org/drawingml/2006/wordprocessingDrawing" xmlns:w10="urn:schemas-microsoft-com:office:word" xmlns:w="http://schemas.openxmlformats.org/wordprocessingml/2006/main" xmlns:w14="http://schemas.microsoft.com/office/word/2010/wordml" xmlns:w15="http://schemas.microsoft.com/office/word/2012/wordml" xmlns:w16cid="http://schemas.microsoft.com/office/word/2016/wordml/cid" xmlns:w16se="http://schemas.microsoft.com/office/word/2015/wordml/symex" xmlns:wpg="http://schemas.microsoft.com/office/word/2010/wordprocessingGroup" xmlns:wpi="http://schemas.microsoft.com/office/word/2010/wordprocessingInk" xmlns:wne="http://schemas.microsoft.com/office/word/2006/wordml" xmlns:wps="http://schemas.microsoft.com/office/word/2010/wordprocessingShape" mc:Ignorable="w14 w15 w16se w16cid wp14">
+<w:numbering xmlns:wpc="http://schemas.microsoft.com/office/word/2010/wordprocessingCanvas" xmlns:cx="http://schemas.microsoft.com/office/drawing/2014/chartex" xmlns:cx1="http://schemas.microsoft.com/office/drawing/2015/9/8/chartex" xmlns:cx2="http://schemas.microsoft.com/office/drawing/2015/10/21/chartex" xmlns:cx3="http://schemas.microsoft.com/office/drawing/2016/5/9/chartex" xmlns:cx4="http://schemas.microsoft.com/office/drawing/2016/5/10/chartex" xmlns:cx5="http://schemas.microsoft.com/office/drawing/2016/5/11/chartex" xmlns:cx6="http://schemas.microsoft.com/office/drawing/2016/5/12/chartex" xmlns:cx7="http://schemas.microsoft.com/office/drawing/2016/5/13/chartex" xmlns:cx8="http://schemas.microsoft.com/office/drawing/2016/5/14/chartex" xmlns:mc="http://schemas.openxmlformats.org/markup-compatibility/2006" xmlns:aink="http://schemas.microsoft.com/office/drawing/2016/ink" xmlns:am3d="http://schemas.microsoft.com/office/drawing/2017/model3d" xmlns:o="urn:schemas-microsoft-com:office:office" xmlns:oel="http://schemas.microsoft.com/office/2019/extlst" xmlns:r="http://schemas.openxmlformats.org/officeDocument/2006/relationships" xmlns:m="http://schemas.openxmlformats.org/officeDocument/2006/math" xmlns:v="urn:schemas-microsoft-com:vml" xmlns:wp14="http://schemas.microsoft.com/office/word/2010/wordprocessingDrawing" xmlns:wp="http://schemas.openxmlformats.org/drawingml/2006/wordprocessingDrawing" xmlns:w10="urn:schemas-microsoft-com:office:word" xmlns:w="http://schemas.openxmlformats.org/wordprocessingml/2006/main" xmlns:w14="http://schemas.microsoft.com/office/word/2010/wordml" xmlns:w15="http://schemas.microsoft.com/office/word/2012/wordml" xmlns:w16cex="http://schemas.microsoft.com/office/word/2018/wordml/cex" xmlns:w16cid="http://schemas.microsoft.com/office/word/2016/wordml/cid" xmlns:w16="http://schemas.microsoft.com/office/word/2018/wordml" xmlns:w16du="http://schemas.microsoft.com/office/word/2023/wordml/word16du" xmlns:w16sdtdh="http://schemas.microsoft.com/office/word/2020/wordml/sdtdatahash" xmlns:w16sdtfl="http://schemas.microsoft.com/office/word/2024/wordml/sdtformatlock" xmlns:w16se="http://schemas.microsoft.com/office/word/2015/wordml/symex" xmlns:wpg="http://schemas.microsoft.com/office/word/2010/wordprocessingGroup" xmlns:wpi="http://schemas.microsoft.com/office/word/2010/wordprocessingInk" xmlns:wne="http://schemas.microsoft.com/office/word/2006/wordml" xmlns:wps="http://schemas.microsoft.com/office/word/2010/wordprocessingShape" mc:Ignorable="w14 w15 w16se w16cid w16 w16cex w16sdtdh w16sdtfl w16du wp14">
   <w:abstractNum w:abstractNumId="0" w15:restartNumberingAfterBreak="0">
     <w:nsid w:val="098B3CCC"/>
     <w:multiLevelType w:val="multilevel"/>
@@ -462,7 +402,7 @@
       </w:pPr>
     </w:lvl>
   </w:abstractNum>
-  <w:num w:numId="1">
+  <w:num w:numId="1" w16cid:durableId="480579369">
     <w:abstractNumId w:val="0"/>
   </w:num>
   <w:numIdMacAtCleanup w:val="1"/>
@@ -470,7 +410,7 @@
 </file>
 
 <file path=word/styles.xml><?xml version="1.0" encoding="utf-8"?>
-<w:styles xmlns:mc="http://schemas.openxmlformats.org/markup-compatibility/2006" xmlns:r="http://schemas.openxmlformats.org/officeDocument/2006/relationships" xmlns:w="http://schemas.openxmlformats.org/wordprocessingml/2006/main" xmlns:w14="http://schemas.microsoft.com/office/word/2010/wordml" xmlns:w15="http://schemas.microsoft.com/office/word/2012/wordml" xmlns:w16cid="http://schemas.microsoft.com/office/word/2016/wordml/cid" xmlns:w16se="http://schemas.microsoft.com/office/word/2015/wordml/symex" mc:Ignorable="w14 w15 w16se w16cid">
+<w:styles xmlns:mc="http://schemas.openxmlformats.org/markup-compatibility/2006" xmlns:r="http://schemas.openxmlformats.org/officeDocument/2006/relationships" xmlns:w="http://schemas.openxmlformats.org/wordprocessingml/2006/main" xmlns:w14="http://schemas.microsoft.com/office/word/2010/wordml" xmlns:w15="http://schemas.microsoft.com/office/word/2012/wordml" xmlns:w16cex="http://schemas.microsoft.com/office/word/2018/wordml/cex" xmlns:w16cid="http://schemas.microsoft.com/office/word/2016/wordml/cid" xmlns:w16="http://schemas.microsoft.com/office/word/2018/wordml" xmlns:w16du="http://schemas.microsoft.com/office/word/2023/wordml/word16du" xmlns:w16sdtdh="http://schemas.microsoft.com/office/word/2020/wordml/sdtdatahash" xmlns:w16sdtfl="http://schemas.microsoft.com/office/word/2024/wordml/sdtformatlock" xmlns:w16se="http://schemas.microsoft.com/office/word/2015/wordml/symex" mc:Ignorable="w14 w15 w16se w16cid w16 w16cex w16sdtdh w16sdtfl w16du">
   <w:docDefaults>
     <w:rPrDefault>
       <w:rPr>
@@ -486,7 +426,7 @@
       </w:pPr>
     </w:pPrDefault>
   </w:docDefaults>
-  <w:latentStyles w:defLockedState="0" w:defUIPriority="99" w:defSemiHidden="0" w:defUnhideWhenUsed="0" w:defQFormat="0" w:count="375">
+  <w:latentStyles w:defLockedState="0" w:defUIPriority="99" w:defSemiHidden="0" w:defUnhideWhenUsed="0" w:defQFormat="0" w:count="376">
     <w:lsdException w:name="Normal" w:uiPriority="0" w:qFormat="1"/>
     <w:lsdException w:name="heading 1" w:uiPriority="9" w:qFormat="1"/>
     <w:lsdException w:name="heading 2" w:semiHidden="1" w:uiPriority="9" w:unhideWhenUsed="1" w:qFormat="1"/>
@@ -862,6 +802,7 @@
     <w:lsdException w:name="Smart Hyperlink" w:semiHidden="1" w:unhideWhenUsed="1"/>
     <w:lsdException w:name="Hashtag" w:semiHidden="1" w:unhideWhenUsed="1"/>
     <w:lsdException w:name="Unresolved Mention" w:semiHidden="1" w:unhideWhenUsed="1"/>
+    <w:lsdException w:name="Smart Link" w:semiHidden="1" w:unhideWhenUsed="1"/>
   </w:latentStyles>
   <w:style w:type="paragraph" w:default="1" w:styleId="Normal">
     <w:name w:val="Normal"/>

</xml_diff>